<commit_message>
added some housing stuff and other changes
</commit_message>
<xml_diff>
--- a/Documentation.docx
+++ b/Documentation.docx
@@ -74,6 +74,7 @@
       </w:pPr>
       <w:r>
         <w:rPr>
+          <w:noProof/>
           <w:sz w:val="24"/>
           <w:szCs w:val="24"/>
         </w:rPr>
@@ -143,21 +144,12 @@
         </w:rPr>
         <w:t xml:space="preserve"> </w:t>
       </w:r>
-      <w:proofErr w:type="spellStart"/>
-      <w:r>
-        <w:rPr>
-          <w:sz w:val="24"/>
-          <w:szCs w:val="24"/>
-        </w:rPr>
-        <w:t>MHz.</w:t>
-      </w:r>
-      <w:proofErr w:type="spellEnd"/>
-      <w:r>
-        <w:rPr>
-          <w:sz w:val="24"/>
-          <w:szCs w:val="24"/>
-        </w:rPr>
-        <w:t xml:space="preserve"> The counter period has thus been configured to 700 to create a sampling rate of 120</w:t>
+      <w:r>
+        <w:rPr>
+          <w:sz w:val="24"/>
+          <w:szCs w:val="24"/>
+        </w:rPr>
+        <w:t>MHz. The counter period has thus been configured to 700 to create a sampling rate of 120</w:t>
       </w:r>
       <w:r>
         <w:rPr>
@@ -166,21 +158,12 @@
         </w:rPr>
         <w:t xml:space="preserve"> </w:t>
       </w:r>
-      <w:proofErr w:type="spellStart"/>
-      <w:r>
-        <w:rPr>
-          <w:sz w:val="24"/>
-          <w:szCs w:val="24"/>
-        </w:rPr>
-        <w:t>ksps</w:t>
-      </w:r>
-      <w:proofErr w:type="spellEnd"/>
-      <w:r>
-        <w:rPr>
-          <w:sz w:val="24"/>
-          <w:szCs w:val="24"/>
-        </w:rPr>
-        <w:t xml:space="preserve">. </w:t>
+      <w:r>
+        <w:rPr>
+          <w:sz w:val="24"/>
+          <w:szCs w:val="24"/>
+        </w:rPr>
+        <w:t xml:space="preserve">ksps. </w:t>
       </w:r>
       <w:r>
         <w:rPr>
@@ -189,6 +172,16 @@
         </w:rPr>
         <w:t xml:space="preserve">This has all been done in the STM32F407_ADC file saved under the ADC folder. </w:t>
       </w:r>
+      <w:hyperlink r:id="rId5" w:history="1">
+        <w:r>
+          <w:rPr>
+            <w:rStyle w:val="Hyperlink"/>
+            <w:sz w:val="24"/>
+            <w:szCs w:val="24"/>
+          </w:rPr>
+          <w:t>Here’s the video that explains how to do this.</w:t>
+        </w:r>
+      </w:hyperlink>
     </w:p>
     <w:p>
       <w:pPr>
@@ -268,15 +261,8 @@
           <w:sz w:val="24"/>
           <w:szCs w:val="24"/>
         </w:rPr>
-        <w:t xml:space="preserve">The radar is wired using a leftover Veroboard from last year which connects the CDM324 to the JYVA2 amplifier. The output of the amplifier is connected to pin PA1 on the Discovery </w:t>
-      </w:r>
-      <w:r>
-        <w:rPr>
-          <w:sz w:val="24"/>
-          <w:szCs w:val="24"/>
-        </w:rPr>
         <w:lastRenderedPageBreak/>
-        <w:t xml:space="preserve">board which has been configured to be the ADC input. </w:t>
+        <w:t xml:space="preserve">The radar is wired using a leftover Veroboard from last year which connects the CDM324 to the JYVA2 amplifier. The output of the amplifier is connected to pin PA1 on the Discovery board which has been configured to be the ADC input. </w:t>
       </w:r>
       <w:r>
         <w:rPr>
@@ -300,35 +286,19 @@
         </w:rPr>
         <w:t xml:space="preserve">The data stored in the output.txt file is then visualised using the spectrogram in the </w:t>
       </w:r>
-      <w:proofErr w:type="spellStart"/>
-      <w:r>
-        <w:rPr>
-          <w:sz w:val="24"/>
-          <w:szCs w:val="24"/>
-        </w:rPr>
-        <w:t>Plot</w:t>
-      </w:r>
-      <w:r>
-        <w:rPr>
-          <w:sz w:val="24"/>
-          <w:szCs w:val="24"/>
-        </w:rPr>
-        <w:t>s</w:t>
-      </w:r>
-      <w:r>
-        <w:rPr>
-          <w:sz w:val="24"/>
-          <w:szCs w:val="24"/>
-        </w:rPr>
-        <w:t>.ipynb</w:t>
-      </w:r>
-      <w:proofErr w:type="spellEnd"/>
-      <w:r>
-        <w:rPr>
-          <w:sz w:val="24"/>
-          <w:szCs w:val="24"/>
-        </w:rPr>
-        <w:t xml:space="preserve"> script. This plots a normal spectrogram as well as a Gaussian Smoothed spectrogram for visualisation of the data. </w:t>
+      <w:r>
+        <w:rPr>
+          <w:sz w:val="24"/>
+          <w:szCs w:val="24"/>
+        </w:rPr>
+        <w:t>ReaderSpectrogram</w:t>
+      </w:r>
+      <w:r>
+        <w:rPr>
+          <w:sz w:val="24"/>
+          <w:szCs w:val="24"/>
+        </w:rPr>
+        <w:t xml:space="preserve">.ipynb script. This plots a normal spectrogram as well as a Gaussian Smoothed spectrogram for visualisation of the data. </w:t>
       </w:r>
       <w:r>
         <w:rPr>
@@ -397,6 +367,7 @@
       </w:pPr>
       <w:r>
         <w:rPr>
+          <w:noProof/>
           <w:sz w:val="24"/>
           <w:szCs w:val="24"/>
         </w:rPr>
@@ -416,7 +387,7 @@
                     <pic:cNvPicPr/>
                   </pic:nvPicPr>
                   <pic:blipFill>
-                    <a:blip r:embed="rId5"/>
+                    <a:blip r:embed="rId6"/>
                     <a:stretch>
                       <a:fillRect/>
                     </a:stretch>
@@ -459,38 +430,6 @@
           <w:szCs w:val="24"/>
         </w:rPr>
       </w:pPr>
-      <w:r>
-        <w:rPr>
-          <w:sz w:val="24"/>
-          <w:szCs w:val="24"/>
-        </w:rPr>
-        <w:t xml:space="preserve">His basic PCB design guide: </w:t>
-      </w:r>
-      <w:hyperlink r:id="rId6" w:history="1">
-        <w:r>
-          <w:rPr>
-            <w:rStyle w:val="Hyperlink"/>
-            <w:sz w:val="24"/>
-            <w:szCs w:val="24"/>
-          </w:rPr>
-          <w:t>https://www.youtube.com/watch?v=aVUqaB0IMh4</w:t>
-        </w:r>
-      </w:hyperlink>
-    </w:p>
-    <w:p>
-      <w:pPr>
-        <w:rPr>
-          <w:sz w:val="24"/>
-          <w:szCs w:val="24"/>
-        </w:rPr>
-      </w:pPr>
-      <w:r>
-        <w:rPr>
-          <w:sz w:val="24"/>
-          <w:szCs w:val="24"/>
-        </w:rPr>
-        <w:t xml:space="preserve">His RF PCB design guide: </w:t>
-      </w:r>
       <w:hyperlink r:id="rId7" w:history="1">
         <w:r>
           <w:rPr>
@@ -498,38 +437,78 @@
             <w:sz w:val="24"/>
             <w:szCs w:val="24"/>
           </w:rPr>
-          <w:t>https://www.youtube.com/watch?v=14_jh3nLSsU&amp;t=1499s</w:t>
+          <w:t>His basic PCB design guid</w:t>
+        </w:r>
+        <w:r>
+          <w:rPr>
+            <w:rStyle w:val="Hyperlink"/>
+            <w:sz w:val="24"/>
+            <w:szCs w:val="24"/>
+          </w:rPr>
+          <w:t>e</w:t>
         </w:r>
       </w:hyperlink>
-    </w:p>
-    <w:p>
-      <w:pPr>
-        <w:rPr>
-          <w:sz w:val="24"/>
-          <w:szCs w:val="24"/>
-        </w:rPr>
-      </w:pPr>
-      <w:r>
-        <w:rPr>
-          <w:sz w:val="24"/>
-          <w:szCs w:val="24"/>
-        </w:rPr>
-        <w:t>The system is powered using USB which has ESD protection which was also designed using guidance from the RF PCB design guide. The 5V from the USB is dropped down to 3V3 using a voltage regulator (Phil’s Lab uses it in his basic PCB design guide) which is used to power the microcontroller.</w:t>
-      </w:r>
-    </w:p>
-    <w:p>
-      <w:pPr>
-        <w:rPr>
-          <w:sz w:val="24"/>
-          <w:szCs w:val="24"/>
-        </w:rPr>
-      </w:pPr>
+      <w:r>
+        <w:rPr>
+          <w:sz w:val="24"/>
+          <w:szCs w:val="24"/>
+        </w:rPr>
+        <w:t xml:space="preserve"> </w:t>
+      </w:r>
+    </w:p>
+    <w:p>
+      <w:pPr>
+        <w:rPr>
+          <w:sz w:val="24"/>
+          <w:szCs w:val="24"/>
+        </w:rPr>
+      </w:pPr>
+      <w:hyperlink r:id="rId8" w:history="1">
+        <w:r>
+          <w:rPr>
+            <w:rStyle w:val="Hyperlink"/>
+            <w:sz w:val="24"/>
+            <w:szCs w:val="24"/>
+          </w:rPr>
+          <w:t>His RF PCB design guide</w:t>
+        </w:r>
+      </w:hyperlink>
+    </w:p>
+    <w:p>
+      <w:pPr>
+        <w:rPr>
+          <w:sz w:val="24"/>
+          <w:szCs w:val="24"/>
+        </w:rPr>
+      </w:pPr>
+      <w:r>
+        <w:rPr>
+          <w:sz w:val="24"/>
+          <w:szCs w:val="24"/>
+        </w:rPr>
+        <w:t xml:space="preserve">The system is powered using USB which has ESD protection which was also designed using guidance from the RF PCB design guide. The 5V from the USB is dropped down to 3V3 using </w:t>
+      </w:r>
       <w:r>
         <w:rPr>
           <w:sz w:val="24"/>
           <w:szCs w:val="24"/>
         </w:rPr>
         <w:lastRenderedPageBreak/>
+        <w:t>a voltage regulator (Phil’s Lab uses it in his basic PCB design guide) which is used to power the microcontroller.</w:t>
+      </w:r>
+    </w:p>
+    <w:p>
+      <w:pPr>
+        <w:rPr>
+          <w:sz w:val="24"/>
+          <w:szCs w:val="24"/>
+        </w:rPr>
+      </w:pPr>
+      <w:r>
+        <w:rPr>
+          <w:sz w:val="24"/>
+          <w:szCs w:val="24"/>
+        </w:rPr>
         <w:t xml:space="preserve">The 5V used to power the radar goes through a Pi Filter which is mentioned by Phil’s Lab in various videos. </w:t>
       </w:r>
     </w:p>
@@ -550,6 +529,7 @@
       </w:pPr>
       <w:r>
         <w:rPr>
+          <w:noProof/>
           <w:sz w:val="24"/>
           <w:szCs w:val="24"/>
         </w:rPr>
@@ -569,7 +549,7 @@
                     <pic:cNvPicPr/>
                   </pic:nvPicPr>
                   <pic:blipFill>
-                    <a:blip r:embed="rId8"/>
+                    <a:blip r:embed="rId9"/>
                     <a:stretch>
                       <a:fillRect/>
                     </a:stretch>
@@ -617,39 +597,7 @@
           <w:sz w:val="24"/>
           <w:szCs w:val="24"/>
         </w:rPr>
-        <w:t xml:space="preserve">The amplifier circuit was designed to replicate the LM386 amplifier module recommended by Butterfield in </w:t>
-      </w:r>
-      <w:hyperlink r:id="rId9" w:history="1">
-        <w:r>
-          <w:rPr>
-            <w:rStyle w:val="Hyperlink"/>
-            <w:sz w:val="24"/>
-            <w:szCs w:val="24"/>
-          </w:rPr>
-          <w:t>https://blog.durablescope.com/post/BuildASpeedCameraAndTrafficLogger/</w:t>
-        </w:r>
-      </w:hyperlink>
-      <w:r>
-        <w:rPr>
-          <w:sz w:val="24"/>
-          <w:szCs w:val="24"/>
-        </w:rPr>
-        <w:t>.</w:t>
-      </w:r>
-    </w:p>
-    <w:p>
-      <w:pPr>
-        <w:rPr>
-          <w:sz w:val="24"/>
-          <w:szCs w:val="24"/>
-        </w:rPr>
-      </w:pPr>
-      <w:r>
-        <w:rPr>
-          <w:sz w:val="24"/>
-          <w:szCs w:val="24"/>
-        </w:rPr>
-        <w:t xml:space="preserve">This is the amplifier module being replicated: </w:t>
+        <w:t xml:space="preserve">The amplifier circuit was designed to replicate the LM386 amplifier module recommended by </w:t>
       </w:r>
       <w:hyperlink r:id="rId10" w:history="1">
         <w:r>
@@ -658,27 +606,68 @@
             <w:sz w:val="24"/>
             <w:szCs w:val="24"/>
           </w:rPr>
-          <w:t>https://www.diyelectronics.co.za/store/audio/1943-lm386-audio-amplifier-module-200x-gain.html</w:t>
+          <w:t>Butterfield</w:t>
         </w:r>
       </w:hyperlink>
-    </w:p>
-    <w:p>
-      <w:pPr>
-        <w:rPr>
-          <w:sz w:val="24"/>
-          <w:szCs w:val="24"/>
-        </w:rPr>
-      </w:pPr>
-    </w:p>
-    <w:p>
-      <w:pPr>
-        <w:rPr>
-          <w:sz w:val="24"/>
-          <w:szCs w:val="24"/>
-        </w:rPr>
-      </w:pPr>
-      <w:r>
-        <w:rPr>
+      <w:r>
+        <w:rPr>
+          <w:sz w:val="24"/>
+          <w:szCs w:val="24"/>
+        </w:rPr>
+        <w:t>.</w:t>
+      </w:r>
+    </w:p>
+    <w:p>
+      <w:pPr>
+        <w:rPr>
+          <w:sz w:val="24"/>
+          <w:szCs w:val="24"/>
+        </w:rPr>
+      </w:pPr>
+      <w:hyperlink r:id="rId11" w:history="1">
+        <w:r>
+          <w:rPr>
+            <w:rStyle w:val="Hyperlink"/>
+            <w:sz w:val="24"/>
+            <w:szCs w:val="24"/>
+          </w:rPr>
+          <w:t>This is the amplifier module being replicated</w:t>
+        </w:r>
+        <w:r>
+          <w:rPr>
+            <w:rStyle w:val="Hyperlink"/>
+            <w:sz w:val="24"/>
+            <w:szCs w:val="24"/>
+          </w:rPr>
+          <w:t>.</w:t>
+        </w:r>
+      </w:hyperlink>
+      <w:r>
+        <w:rPr>
+          <w:sz w:val="24"/>
+          <w:szCs w:val="24"/>
+        </w:rPr>
+        <w:t xml:space="preserve"> </w:t>
+      </w:r>
+    </w:p>
+    <w:p>
+      <w:pPr>
+        <w:rPr>
+          <w:sz w:val="24"/>
+          <w:szCs w:val="24"/>
+        </w:rPr>
+      </w:pPr>
+    </w:p>
+    <w:p>
+      <w:pPr>
+        <w:rPr>
+          <w:sz w:val="24"/>
+          <w:szCs w:val="24"/>
+        </w:rPr>
+      </w:pPr>
+      <w:r>
+        <w:rPr>
+          <w:noProof/>
           <w:sz w:val="24"/>
           <w:szCs w:val="24"/>
         </w:rPr>
@@ -699,7 +688,7 @@
                     <pic:cNvPicPr/>
                   </pic:nvPicPr>
                   <pic:blipFill>
-                    <a:blip r:embed="rId11"/>
+                    <a:blip r:embed="rId12"/>
                     <a:stretch>
                       <a:fillRect/>
                     </a:stretch>
@@ -767,24 +756,14 @@
           <w:sz w:val="24"/>
           <w:szCs w:val="24"/>
         </w:rPr>
-        <w:t xml:space="preserve">A preliminary testing setup using the Raspberry Pi 4, STM32F4 Discovery Board, JYVA2 and the CDM324 is being designed to be used while waiting for the PCB to arrive. This setup will be powered by a USB power which was selected using information from: </w:t>
-      </w:r>
-      <w:hyperlink r:id="rId12" w:history="1">
-        <w:r>
-          <w:rPr>
-            <w:rStyle w:val="Hyperlink"/>
-            <w:sz w:val="24"/>
-            <w:szCs w:val="24"/>
-          </w:rPr>
-          <w:t>https://www.powerbankexpert.com/best-raspberry-pi-power-bank/</w:t>
-        </w:r>
-      </w:hyperlink>
-      <w:r>
-        <w:rPr>
-          <w:sz w:val="24"/>
-          <w:szCs w:val="24"/>
-        </w:rPr>
-        <w:t xml:space="preserve">. The selected power bank is: </w:t>
+        <w:t xml:space="preserve">A preliminary testing setup using the Raspberry Pi 4, STM32F4 Discovery Board, JYVA2 and the CDM324 is being designed to be used while waiting for the PCB to arrive. This setup will be powered by a USB power which was selected using </w:t>
+      </w:r>
+      <w:r>
+        <w:rPr>
+          <w:sz w:val="24"/>
+          <w:szCs w:val="24"/>
+        </w:rPr>
+        <w:t xml:space="preserve">this </w:t>
       </w:r>
       <w:hyperlink r:id="rId13" w:history="1">
         <w:r>
@@ -793,7 +772,7 @@
             <w:sz w:val="24"/>
             <w:szCs w:val="24"/>
           </w:rPr>
-          <w:t>https://www.takealot.com/romoss-30000mah-sense-8-portable-powerbank/PLID91262824?gad_source=1&amp;gclid=Cj0KCQjwq86wBhDiARIsAJhuphlU8R9r_vR3qNQwqa36rNNXkwlNft8lyQeLt2XboAPI-klBbQuyImAaAgEkEALw_wcB&amp;gclsrc=aw.ds</w:t>
+          <w:t>information</w:t>
         </w:r>
       </w:hyperlink>
       <w:r>
@@ -803,6 +782,204 @@
         </w:rPr>
         <w:t xml:space="preserve">. </w:t>
       </w:r>
+      <w:hyperlink r:id="rId14" w:history="1">
+        <w:r>
+          <w:rPr>
+            <w:rStyle w:val="Hyperlink"/>
+            <w:sz w:val="24"/>
+            <w:szCs w:val="24"/>
+          </w:rPr>
+          <w:t>The selected power bank</w:t>
+        </w:r>
+        <w:r>
+          <w:rPr>
+            <w:rStyle w:val="Hyperlink"/>
+            <w:sz w:val="24"/>
+            <w:szCs w:val="24"/>
+          </w:rPr>
+          <w:t>.</w:t>
+        </w:r>
+      </w:hyperlink>
+    </w:p>
+    <w:p>
+      <w:pPr>
+        <w:rPr>
+          <w:sz w:val="24"/>
+          <w:szCs w:val="24"/>
+        </w:rPr>
+      </w:pPr>
+      <w:hyperlink r:id="rId15" w:history="1">
+        <w:r>
+          <w:rPr>
+            <w:rStyle w:val="Hyperlink"/>
+            <w:sz w:val="24"/>
+            <w:szCs w:val="24"/>
+          </w:rPr>
+          <w:t>Potential housing for this setup.</w:t>
+        </w:r>
+      </w:hyperlink>
+      <w:r>
+        <w:rPr>
+          <w:sz w:val="24"/>
+          <w:szCs w:val="24"/>
+        </w:rPr>
+        <w:t xml:space="preserve"> </w:t>
+      </w:r>
+    </w:p>
+    <w:p>
+      <w:pPr>
+        <w:rPr>
+          <w:sz w:val="24"/>
+          <w:szCs w:val="24"/>
+        </w:rPr>
+      </w:pPr>
+      <w:hyperlink r:id="rId16" w:history="1">
+        <w:r>
+          <w:rPr>
+            <w:rStyle w:val="Hyperlink"/>
+            <w:sz w:val="24"/>
+            <w:szCs w:val="24"/>
+          </w:rPr>
+          <w:t>RTC for Raspberry Pi.</w:t>
+        </w:r>
+      </w:hyperlink>
+      <w:r>
+        <w:rPr>
+          <w:sz w:val="24"/>
+          <w:szCs w:val="24"/>
+        </w:rPr>
+        <w:t xml:space="preserve"> </w:t>
+      </w:r>
+    </w:p>
+    <w:p>
+      <w:pPr>
+        <w:rPr>
+          <w:sz w:val="24"/>
+          <w:szCs w:val="24"/>
+        </w:rPr>
+      </w:pPr>
+      <w:r>
+        <w:rPr>
+          <w:sz w:val="24"/>
+          <w:szCs w:val="24"/>
+        </w:rPr>
+        <w:t xml:space="preserve">I have used this </w:t>
+      </w:r>
+      <w:hyperlink r:id="rId17" w:history="1">
+        <w:r>
+          <w:rPr>
+            <w:rStyle w:val="Hyperlink"/>
+            <w:sz w:val="24"/>
+            <w:szCs w:val="24"/>
+          </w:rPr>
+          <w:t>link</w:t>
+        </w:r>
+      </w:hyperlink>
+      <w:r>
+        <w:rPr>
+          <w:sz w:val="24"/>
+          <w:szCs w:val="24"/>
+        </w:rPr>
+        <w:t xml:space="preserve"> to set up the RTC on the </w:t>
+      </w:r>
+      <w:r>
+        <w:rPr>
+          <w:sz w:val="24"/>
+          <w:szCs w:val="24"/>
+        </w:rPr>
+        <w:t>Pi</w:t>
+      </w:r>
+      <w:r>
+        <w:rPr>
+          <w:sz w:val="24"/>
+          <w:szCs w:val="24"/>
+        </w:rPr>
+        <w:t>. It should be set</w:t>
+      </w:r>
+      <w:r>
+        <w:rPr>
+          <w:sz w:val="24"/>
+          <w:szCs w:val="24"/>
+        </w:rPr>
+        <w:t>ting</w:t>
+      </w:r>
+      <w:r>
+        <w:rPr>
+          <w:sz w:val="24"/>
+          <w:szCs w:val="24"/>
+        </w:rPr>
+        <w:t xml:space="preserve"> the pi time to the rtc time when not connected to the internet.</w:t>
+      </w:r>
+    </w:p>
+    <w:p>
+      <w:pPr>
+        <w:rPr>
+          <w:sz w:val="24"/>
+          <w:szCs w:val="24"/>
+        </w:rPr>
+      </w:pPr>
+      <w:r>
+        <w:rPr>
+          <w:sz w:val="24"/>
+          <w:szCs w:val="24"/>
+        </w:rPr>
+        <w:t xml:space="preserve">I have used </w:t>
+      </w:r>
+      <w:hyperlink r:id="rId18" w:history="1">
+        <w:r>
+          <w:rPr>
+            <w:rStyle w:val="Hyperlink"/>
+            <w:sz w:val="24"/>
+            <w:szCs w:val="24"/>
+          </w:rPr>
+          <w:t>this</w:t>
+        </w:r>
+      </w:hyperlink>
+      <w:r>
+        <w:rPr>
+          <w:sz w:val="24"/>
+          <w:szCs w:val="24"/>
+        </w:rPr>
+        <w:t xml:space="preserve"> tutorial to SSH into the Raspberry Pi using VS code</w:t>
+      </w:r>
+      <w:r>
+        <w:rPr>
+          <w:sz w:val="24"/>
+          <w:szCs w:val="24"/>
+        </w:rPr>
+        <w:t xml:space="preserve">. If you switch the SD card on your pi you will need to delete the SSH history on your laptop before connecting using VS code. This is the command that opens the SSH history file: </w:t>
+      </w:r>
+      <w:r>
+        <w:rPr>
+          <w:sz w:val="24"/>
+          <w:szCs w:val="24"/>
+        </w:rPr>
+        <w:t>gamin\.ssh\known_hosts</w:t>
+      </w:r>
+    </w:p>
+    <w:p>
+      <w:pPr>
+        <w:rPr>
+          <w:sz w:val="24"/>
+          <w:szCs w:val="24"/>
+        </w:rPr>
+      </w:pPr>
+    </w:p>
+    <w:p>
+      <w:pPr>
+        <w:rPr>
+          <w:sz w:val="24"/>
+          <w:szCs w:val="24"/>
+        </w:rPr>
+      </w:pPr>
+    </w:p>
+    <w:p>
+      <w:pPr>
+        <w:rPr>
+          <w:sz w:val="24"/>
+          <w:szCs w:val="24"/>
+        </w:rPr>
+      </w:pPr>
     </w:p>
     <w:sectPr>
       <w:pgSz w:w="11906" w:h="16838"/>
@@ -1265,6 +1442,18 @@
       <w:shd w:val="clear" w:color="auto" w:fill="E1DFDD"/>
     </w:rPr>
   </w:style>
+  <w:style w:type="character" w:styleId="FollowedHyperlink">
+    <w:name w:val="FollowedHyperlink"/>
+    <w:basedOn w:val="DefaultParagraphFont"/>
+    <w:uiPriority w:val="99"/>
+    <w:semiHidden/>
+    <w:unhideWhenUsed/>
+    <w:rsid w:val="00E14860"/>
+    <w:rPr>
+      <w:color w:val="954F72" w:themeColor="followedHyperlink"/>
+      <w:u w:val="single"/>
+    </w:rPr>
+  </w:style>
 </w:styles>
 </file>
 

</xml_diff>

<commit_message>
Added working PCB script
</commit_message>
<xml_diff>
--- a/Documentation.docx
+++ b/Documentation.docx
@@ -4,19 +4,24 @@
   <w:body>
     <w:p>
       <w:pPr>
+        <w:pStyle w:val="Heading1"/>
         <w:rPr>
           <w:b/>
           <w:bCs/>
-          <w:sz w:val="48"/>
-          <w:szCs w:val="48"/>
-        </w:rPr>
-      </w:pPr>
+          <w:color w:val="auto"/>
+          <w:sz w:val="44"/>
+          <w:szCs w:val="44"/>
+        </w:rPr>
+      </w:pPr>
+      <w:bookmarkStart w:id="0" w:name="_Sampling:"/>
+      <w:bookmarkEnd w:id="0"/>
       <w:r>
         <w:rPr>
           <w:b/>
           <w:bCs/>
-          <w:sz w:val="48"/>
-          <w:szCs w:val="48"/>
+          <w:color w:val="auto"/>
+          <w:sz w:val="44"/>
+          <w:szCs w:val="44"/>
         </w:rPr>
         <w:t>Sampling:</w:t>
       </w:r>
@@ -126,8 +131,10 @@
     <w:p>
       <w:pPr>
         <w:rPr>
-          <w:sz w:val="24"/>
-          <w:szCs w:val="24"/>
+          <w:color w:val="0563C1" w:themeColor="hyperlink"/>
+          <w:sz w:val="24"/>
+          <w:szCs w:val="24"/>
+          <w:u w:val="single"/>
         </w:rPr>
       </w:pPr>
       <w:r>
@@ -190,6 +197,30 @@
           <w:szCs w:val="24"/>
         </w:rPr>
       </w:pPr>
+      <w:r>
+        <w:rPr>
+          <w:sz w:val="24"/>
+          <w:szCs w:val="24"/>
+        </w:rPr>
+        <w:t xml:space="preserve">Note: The sampling can also be done without timers and instead setting the sampling rate of the ADC manually. Here’s a </w:t>
+      </w:r>
+      <w:hyperlink r:id="rId6" w:history="1">
+        <w:r>
+          <w:rPr>
+            <w:rStyle w:val="Hyperlink"/>
+            <w:sz w:val="24"/>
+            <w:szCs w:val="24"/>
+          </w:rPr>
+          <w:t>link</w:t>
+        </w:r>
+      </w:hyperlink>
+      <w:r>
+        <w:rPr>
+          <w:sz w:val="24"/>
+          <w:szCs w:val="24"/>
+        </w:rPr>
+        <w:t xml:space="preserve"> explaining how to do this.</w:t>
+      </w:r>
     </w:p>
     <w:p>
       <w:pPr>
@@ -217,7 +248,7 @@
           <w:sz w:val="24"/>
           <w:szCs w:val="24"/>
         </w:rPr>
-        <w:t xml:space="preserve"> script called SerialReader.py which reads in the raw integers, formats them to be legible, and saves them to </w:t>
+        <w:t xml:space="preserve"> script called SerialReader.py which reads the raw integers, formats them to be legible, and saves them to </w:t>
       </w:r>
       <w:r>
         <w:rPr>
@@ -318,19 +349,22 @@
     </w:p>
     <w:p>
       <w:pPr>
+        <w:pStyle w:val="Heading1"/>
         <w:rPr>
           <w:b/>
           <w:bCs/>
-          <w:sz w:val="48"/>
-          <w:szCs w:val="48"/>
+          <w:color w:val="auto"/>
+          <w:sz w:val="44"/>
+          <w:szCs w:val="44"/>
         </w:rPr>
       </w:pPr>
       <w:r>
         <w:rPr>
           <w:b/>
           <w:bCs/>
-          <w:sz w:val="48"/>
-          <w:szCs w:val="48"/>
+          <w:color w:val="auto"/>
+          <w:sz w:val="44"/>
+          <w:szCs w:val="44"/>
         </w:rPr>
         <w:t>PCB</w:t>
       </w:r>
@@ -387,7 +421,7 @@
                     <pic:cNvPicPr/>
                   </pic:nvPicPr>
                   <pic:blipFill>
-                    <a:blip r:embed="rId6"/>
+                    <a:blip r:embed="rId7"/>
                     <a:stretch>
                       <a:fillRect/>
                     </a:stretch>
@@ -430,7 +464,7 @@
           <w:szCs w:val="24"/>
         </w:rPr>
       </w:pPr>
-      <w:hyperlink r:id="rId7" w:history="1">
+      <w:hyperlink r:id="rId8" w:history="1">
         <w:r>
           <w:rPr>
             <w:rStyle w:val="Hyperlink"/>
@@ -463,7 +497,7 @@
           <w:szCs w:val="24"/>
         </w:rPr>
       </w:pPr>
-      <w:hyperlink r:id="rId8" w:history="1">
+      <w:hyperlink r:id="rId9" w:history="1">
         <w:r>
           <w:rPr>
             <w:rStyle w:val="Hyperlink"/>
@@ -549,7 +583,7 @@
                     <pic:cNvPicPr/>
                   </pic:nvPicPr>
                   <pic:blipFill>
-                    <a:blip r:embed="rId9"/>
+                    <a:blip r:embed="rId10"/>
                     <a:stretch>
                       <a:fillRect/>
                     </a:stretch>
@@ -599,7 +633,7 @@
         </w:rPr>
         <w:t xml:space="preserve">The amplifier circuit was designed to replicate the LM386 amplifier module recommended by </w:t>
       </w:r>
-      <w:hyperlink r:id="rId10" w:history="1">
+      <w:hyperlink r:id="rId11" w:history="1">
         <w:r>
           <w:rPr>
             <w:rStyle w:val="Hyperlink"/>
@@ -624,7 +658,7 @@
           <w:szCs w:val="24"/>
         </w:rPr>
       </w:pPr>
-      <w:hyperlink r:id="rId11" w:history="1">
+      <w:hyperlink r:id="rId12" w:history="1">
         <w:r>
           <w:rPr>
             <w:rStyle w:val="Hyperlink"/>
@@ -688,7 +722,7 @@
                     <pic:cNvPicPr/>
                   </pic:nvPicPr>
                   <pic:blipFill>
-                    <a:blip r:embed="rId12"/>
+                    <a:blip r:embed="rId13"/>
                     <a:stretch>
                       <a:fillRect/>
                     </a:stretch>
@@ -724,22 +758,176 @@
           <w:szCs w:val="24"/>
         </w:rPr>
       </w:pPr>
-    </w:p>
-    <w:p>
-      <w:pPr>
+      <w:r>
+        <w:rPr>
+          <w:sz w:val="24"/>
+          <w:szCs w:val="24"/>
+        </w:rPr>
+        <w:t xml:space="preserve">The PCB worked well on arrival. It is programmed using the STM32F0 Discovery board. How this is done is explained in the </w:t>
+      </w:r>
+      <w:hyperlink r:id="rId14" w:history="1">
+        <w:r>
+          <w:rPr>
+            <w:rStyle w:val="Hyperlink"/>
+            <w:sz w:val="24"/>
+            <w:szCs w:val="24"/>
+          </w:rPr>
+          <w:t>datasheet</w:t>
+        </w:r>
+      </w:hyperlink>
+      <w:r>
+        <w:rPr>
+          <w:sz w:val="24"/>
+          <w:szCs w:val="24"/>
+        </w:rPr>
+        <w:t xml:space="preserve"> on page 15.</w:t>
+      </w:r>
+      <w:r>
+        <w:rPr>
+          <w:sz w:val="24"/>
+          <w:szCs w:val="24"/>
+        </w:rPr>
+        <w:t xml:space="preserve"> The code that was run can be found under scripts and is called </w:t>
+      </w:r>
+      <w:r>
         <w:rPr>
           <w:b/>
           <w:bCs/>
-          <w:sz w:val="48"/>
-          <w:szCs w:val="48"/>
-        </w:rPr>
-      </w:pPr>
+          <w:sz w:val="24"/>
+          <w:szCs w:val="24"/>
+        </w:rPr>
+        <w:t>STM32F432KBU6_ADC_Config</w:t>
+      </w:r>
+      <w:r>
+        <w:rPr>
+          <w:sz w:val="24"/>
+          <w:szCs w:val="24"/>
+        </w:rPr>
+        <w:t xml:space="preserve">. This is a replica of the </w:t>
+      </w:r>
       <w:r>
         <w:rPr>
           <w:b/>
           <w:bCs/>
-          <w:sz w:val="48"/>
-          <w:szCs w:val="48"/>
+          <w:sz w:val="24"/>
+          <w:szCs w:val="24"/>
+        </w:rPr>
+        <w:t xml:space="preserve">STM32F407_ADC </w:t>
+      </w:r>
+      <w:r>
+        <w:rPr>
+          <w:sz w:val="24"/>
+          <w:szCs w:val="24"/>
+        </w:rPr>
+        <w:t>script which runs on the STM32F4 discovery board. It must be noted that TIM1 and the USB clash meaning that TIM2 had to be used on the PCB.</w:t>
+      </w:r>
+      <w:r>
+        <w:rPr>
+          <w:sz w:val="24"/>
+          <w:szCs w:val="24"/>
+        </w:rPr>
+        <w:t xml:space="preserve"> Furthermore, make double sure that the configuration of the timers </w:t>
+      </w:r>
+      <w:r>
+        <w:rPr>
+          <w:sz w:val="24"/>
+          <w:szCs w:val="24"/>
+        </w:rPr>
+        <w:t>matches</w:t>
+      </w:r>
+      <w:r>
+        <w:rPr>
+          <w:sz w:val="24"/>
+          <w:szCs w:val="24"/>
+        </w:rPr>
+        <w:t xml:space="preserve"> up between the F4 ioc and the L4 ioc (I had to make a few extra changes to the L4 ioc to get it working).</w:t>
+      </w:r>
+      <w:r>
+        <w:rPr>
+          <w:sz w:val="24"/>
+          <w:szCs w:val="24"/>
+        </w:rPr>
+        <w:t xml:space="preserve"> Also, t</w:t>
+      </w:r>
+      <w:r>
+        <w:rPr>
+          <w:sz w:val="24"/>
+          <w:szCs w:val="24"/>
+        </w:rPr>
+        <w:t>his PCB then interfaces</w:t>
+      </w:r>
+      <w:r>
+        <w:rPr>
+          <w:sz w:val="24"/>
+          <w:szCs w:val="24"/>
+        </w:rPr>
+        <w:t xml:space="preserve"> with the reader scripts</w:t>
+      </w:r>
+      <w:r>
+        <w:rPr>
+          <w:sz w:val="24"/>
+          <w:szCs w:val="24"/>
+        </w:rPr>
+        <w:t xml:space="preserve"> the same as the </w:t>
+      </w:r>
+      <w:hyperlink w:anchor="_Sampling:" w:history="1">
+        <w:r>
+          <w:rPr>
+            <w:rStyle w:val="Hyperlink"/>
+            <w:sz w:val="24"/>
+            <w:szCs w:val="24"/>
+          </w:rPr>
+          <w:t>STM32F4 discovery board does</w:t>
+        </w:r>
+      </w:hyperlink>
+      <w:r>
+        <w:rPr>
+          <w:sz w:val="24"/>
+          <w:szCs w:val="24"/>
+        </w:rPr>
+        <w:t>.</w:t>
+      </w:r>
+      <w:r>
+        <w:rPr>
+          <w:sz w:val="24"/>
+          <w:szCs w:val="24"/>
+        </w:rPr>
+        <w:t xml:space="preserve"> </w:t>
+      </w:r>
+      <w:r>
+        <w:rPr>
+          <w:sz w:val="24"/>
+          <w:szCs w:val="24"/>
+        </w:rPr>
+        <w:t>The L4 samples at 100 ksps in its current configuration and transmits packages of 1024 bytes at a time. The F4 samples at 120 ksps and transmits packages of 2048 bytes at a time.</w:t>
+      </w:r>
+    </w:p>
+    <w:p>
+      <w:pPr>
+        <w:rPr>
+          <w:sz w:val="24"/>
+          <w:szCs w:val="24"/>
+        </w:rPr>
+      </w:pPr>
+    </w:p>
+    <w:p>
+      <w:pPr>
+        <w:pStyle w:val="Heading1"/>
+        <w:rPr>
+          <w:b/>
+          <w:bCs/>
+          <w:color w:val="auto"/>
+          <w:sz w:val="44"/>
+          <w:szCs w:val="44"/>
+        </w:rPr>
+      </w:pPr>
+      <w:r>
+        <w:rPr>
+          <w:b/>
+          <w:bCs/>
+          <w:color w:val="auto"/>
+          <w:sz w:val="44"/>
+          <w:szCs w:val="44"/>
         </w:rPr>
         <w:t>Preliminary Testing Setup</w:t>
       </w:r>
@@ -765,7 +953,7 @@
         </w:rPr>
         <w:t xml:space="preserve">this </w:t>
       </w:r>
-      <w:hyperlink r:id="rId13" w:history="1">
+      <w:hyperlink r:id="rId15" w:history="1">
         <w:r>
           <w:rPr>
             <w:rStyle w:val="Hyperlink"/>
@@ -782,7 +970,7 @@
         </w:rPr>
         <w:t xml:space="preserve">. </w:t>
       </w:r>
-      <w:hyperlink r:id="rId14" w:history="1">
+      <w:hyperlink r:id="rId16" w:history="1">
         <w:r>
           <w:rPr>
             <w:rStyle w:val="Hyperlink"/>
@@ -808,7 +996,7 @@
           <w:szCs w:val="24"/>
         </w:rPr>
       </w:pPr>
-      <w:hyperlink r:id="rId15" w:history="1">
+      <w:hyperlink r:id="rId17" w:history="1">
         <w:r>
           <w:rPr>
             <w:rStyle w:val="Hyperlink"/>
@@ -833,7 +1021,7 @@
           <w:szCs w:val="24"/>
         </w:rPr>
       </w:pPr>
-      <w:hyperlink r:id="rId16" w:history="1">
+      <w:hyperlink r:id="rId18" w:history="1">
         <w:r>
           <w:rPr>
             <w:rStyle w:val="Hyperlink"/>
@@ -865,7 +1053,7 @@
         </w:rPr>
         <w:t xml:space="preserve">I have used this </w:t>
       </w:r>
-      <w:hyperlink r:id="rId17" w:history="1">
+      <w:hyperlink r:id="rId19" w:history="1">
         <w:r>
           <w:rPr>
             <w:rStyle w:val="Hyperlink"/>
@@ -923,9 +1111,10 @@
           <w:sz w:val="24"/>
           <w:szCs w:val="24"/>
         </w:rPr>
+        <w:lastRenderedPageBreak/>
         <w:t xml:space="preserve">I have used </w:t>
       </w:r>
-      <w:hyperlink r:id="rId18" w:history="1">
+      <w:hyperlink r:id="rId20" w:history="1">
         <w:r>
           <w:rPr>
             <w:rStyle w:val="Hyperlink"/>
@@ -1392,6 +1581,49 @@
     <w:name w:val="Normal"/>
     <w:qFormat/>
   </w:style>
+  <w:style w:type="paragraph" w:styleId="Heading1">
+    <w:name w:val="heading 1"/>
+    <w:basedOn w:val="Normal"/>
+    <w:next w:val="Normal"/>
+    <w:link w:val="Heading1Char"/>
+    <w:uiPriority w:val="9"/>
+    <w:qFormat/>
+    <w:rsid w:val="00552082"/>
+    <w:pPr>
+      <w:keepNext/>
+      <w:keepLines/>
+      <w:spacing w:before="240" w:after="0"/>
+      <w:outlineLvl w:val="0"/>
+    </w:pPr>
+    <w:rPr>
+      <w:rFonts w:asciiTheme="majorHAnsi" w:eastAsiaTheme="majorEastAsia" w:hAnsiTheme="majorHAnsi" w:cstheme="majorBidi"/>
+      <w:color w:val="2F5496" w:themeColor="accent1" w:themeShade="BF"/>
+      <w:sz w:val="32"/>
+      <w:szCs w:val="32"/>
+    </w:rPr>
+  </w:style>
+  <w:style w:type="paragraph" w:styleId="Heading2">
+    <w:name w:val="heading 2"/>
+    <w:basedOn w:val="Normal"/>
+    <w:next w:val="Normal"/>
+    <w:link w:val="Heading2Char"/>
+    <w:uiPriority w:val="9"/>
+    <w:unhideWhenUsed/>
+    <w:qFormat/>
+    <w:rsid w:val="00552082"/>
+    <w:pPr>
+      <w:keepNext/>
+      <w:keepLines/>
+      <w:spacing w:before="40" w:after="0"/>
+      <w:outlineLvl w:val="1"/>
+    </w:pPr>
+    <w:rPr>
+      <w:rFonts w:asciiTheme="majorHAnsi" w:eastAsiaTheme="majorEastAsia" w:hAnsiTheme="majorHAnsi" w:cstheme="majorBidi"/>
+      <w:color w:val="2F5496" w:themeColor="accent1" w:themeShade="BF"/>
+      <w:sz w:val="26"/>
+      <w:szCs w:val="26"/>
+    </w:rPr>
+  </w:style>
   <w:style w:type="character" w:default="1" w:styleId="DefaultParagraphFont">
     <w:name w:val="Default Paragraph Font"/>
     <w:uiPriority w:val="1"/>
@@ -1452,6 +1684,32 @@
     <w:rPr>
       <w:color w:val="954F72" w:themeColor="followedHyperlink"/>
       <w:u w:val="single"/>
+    </w:rPr>
+  </w:style>
+  <w:style w:type="character" w:customStyle="1" w:styleId="Heading1Char">
+    <w:name w:val="Heading 1 Char"/>
+    <w:basedOn w:val="DefaultParagraphFont"/>
+    <w:link w:val="Heading1"/>
+    <w:uiPriority w:val="9"/>
+    <w:rsid w:val="00552082"/>
+    <w:rPr>
+      <w:rFonts w:asciiTheme="majorHAnsi" w:eastAsiaTheme="majorEastAsia" w:hAnsiTheme="majorHAnsi" w:cstheme="majorBidi"/>
+      <w:color w:val="2F5496" w:themeColor="accent1" w:themeShade="BF"/>
+      <w:sz w:val="32"/>
+      <w:szCs w:val="32"/>
+    </w:rPr>
+  </w:style>
+  <w:style w:type="character" w:customStyle="1" w:styleId="Heading2Char">
+    <w:name w:val="Heading 2 Char"/>
+    <w:basedOn w:val="DefaultParagraphFont"/>
+    <w:link w:val="Heading2"/>
+    <w:uiPriority w:val="9"/>
+    <w:rsid w:val="00552082"/>
+    <w:rPr>
+      <w:rFonts w:asciiTheme="majorHAnsi" w:eastAsiaTheme="majorEastAsia" w:hAnsiTheme="majorHAnsi" w:cstheme="majorBidi"/>
+      <w:color w:val="2F5496" w:themeColor="accent1" w:themeShade="BF"/>
+      <w:sz w:val="26"/>
+      <w:szCs w:val="26"/>
     </w:rPr>
   </w:style>
 </w:styles>

</xml_diff>

<commit_message>
Updated documentation and added F4 CDM324 human walking data
</commit_message>
<xml_diff>
--- a/Documentation.docx
+++ b/Documentation.docx
@@ -99,7 +99,7 @@
                     <pic:cNvPicPr/>
                   </pic:nvPicPr>
                   <pic:blipFill>
-                    <a:blip r:embed="rId4"/>
+                    <a:blip r:embed="rId5"/>
                     <a:stretch>
                       <a:fillRect/>
                     </a:stretch>
@@ -151,12 +151,21 @@
         </w:rPr>
         <w:t xml:space="preserve"> </w:t>
       </w:r>
-      <w:r>
-        <w:rPr>
-          <w:sz w:val="24"/>
-          <w:szCs w:val="24"/>
-        </w:rPr>
-        <w:t>MHz. The counter period has thus been configured to 700 to create a sampling rate of 120</w:t>
+      <w:proofErr w:type="spellStart"/>
+      <w:r>
+        <w:rPr>
+          <w:sz w:val="24"/>
+          <w:szCs w:val="24"/>
+        </w:rPr>
+        <w:t>MHz.</w:t>
+      </w:r>
+      <w:proofErr w:type="spellEnd"/>
+      <w:r>
+        <w:rPr>
+          <w:sz w:val="24"/>
+          <w:szCs w:val="24"/>
+        </w:rPr>
+        <w:t xml:space="preserve"> The counter period has thus been configured to 700 to create a sampling rate of 120</w:t>
       </w:r>
       <w:r>
         <w:rPr>
@@ -165,12 +174,21 @@
         </w:rPr>
         <w:t xml:space="preserve"> </w:t>
       </w:r>
-      <w:r>
-        <w:rPr>
-          <w:sz w:val="24"/>
-          <w:szCs w:val="24"/>
-        </w:rPr>
-        <w:t xml:space="preserve">ksps. </w:t>
+      <w:proofErr w:type="spellStart"/>
+      <w:r>
+        <w:rPr>
+          <w:sz w:val="24"/>
+          <w:szCs w:val="24"/>
+        </w:rPr>
+        <w:t>ksps</w:t>
+      </w:r>
+      <w:proofErr w:type="spellEnd"/>
+      <w:r>
+        <w:rPr>
+          <w:sz w:val="24"/>
+          <w:szCs w:val="24"/>
+        </w:rPr>
+        <w:t xml:space="preserve">. </w:t>
       </w:r>
       <w:r>
         <w:rPr>
@@ -179,7 +197,7 @@
         </w:rPr>
         <w:t xml:space="preserve">This has all been done in the STM32F407_ADC file saved under the ADC folder. </w:t>
       </w:r>
-      <w:hyperlink r:id="rId5" w:history="1">
+      <w:hyperlink r:id="rId6" w:history="1">
         <w:r>
           <w:rPr>
             <w:rStyle w:val="Hyperlink"/>
@@ -204,7 +222,7 @@
         </w:rPr>
         <w:t xml:space="preserve">Note: The sampling can also be done without timers and instead setting the sampling rate of the ADC manually. Here’s a </w:t>
       </w:r>
-      <w:hyperlink r:id="rId6" w:history="1">
+      <w:hyperlink r:id="rId7" w:history="1">
         <w:r>
           <w:rPr>
             <w:rStyle w:val="Hyperlink"/>
@@ -317,6 +335,7 @@
         </w:rPr>
         <w:t xml:space="preserve">The data stored in the output.txt file is then visualised using the spectrogram in the </w:t>
       </w:r>
+      <w:proofErr w:type="spellStart"/>
       <w:r>
         <w:rPr>
           <w:sz w:val="24"/>
@@ -329,7 +348,15 @@
           <w:sz w:val="24"/>
           <w:szCs w:val="24"/>
         </w:rPr>
-        <w:t xml:space="preserve">.ipynb script. This plots a normal spectrogram as well as a Gaussian Smoothed spectrogram for visualisation of the data. </w:t>
+        <w:t>.ipynb</w:t>
+      </w:r>
+      <w:proofErr w:type="spellEnd"/>
+      <w:r>
+        <w:rPr>
+          <w:sz w:val="24"/>
+          <w:szCs w:val="24"/>
+        </w:rPr>
+        <w:t xml:space="preserve"> script. This plots a normal spectrogram as well as a Gaussian Smoothed spectrogram for visualisation of the data. </w:t>
       </w:r>
       <w:r>
         <w:rPr>
@@ -369,6 +396,25 @@
         <w:t>PCB</w:t>
       </w:r>
     </w:p>
+    <w:p>
+      <w:pPr>
+        <w:pStyle w:val="Heading2"/>
+        <w:rPr>
+          <w:b/>
+          <w:bCs/>
+          <w:color w:val="auto"/>
+        </w:rPr>
+      </w:pPr>
+      <w:r>
+        <w:rPr>
+          <w:b/>
+          <w:bCs/>
+          <w:color w:val="auto"/>
+        </w:rPr>
+        <w:t>Version 1:</w:t>
+      </w:r>
+    </w:p>
+    <w:p/>
     <w:p>
       <w:pPr>
         <w:rPr>
@@ -421,7 +467,7 @@
                     <pic:cNvPicPr/>
                   </pic:nvPicPr>
                   <pic:blipFill>
-                    <a:blip r:embed="rId7"/>
+                    <a:blip r:embed="rId8"/>
                     <a:stretch>
                       <a:fillRect/>
                     </a:stretch>
@@ -464,7 +510,7 @@
           <w:szCs w:val="24"/>
         </w:rPr>
       </w:pPr>
-      <w:hyperlink r:id="rId8" w:history="1">
+      <w:hyperlink r:id="rId9" w:history="1">
         <w:r>
           <w:rPr>
             <w:rStyle w:val="Hyperlink"/>
@@ -497,7 +543,7 @@
           <w:szCs w:val="24"/>
         </w:rPr>
       </w:pPr>
-      <w:hyperlink r:id="rId9" w:history="1">
+      <w:hyperlink r:id="rId10" w:history="1">
         <w:r>
           <w:rPr>
             <w:rStyle w:val="Hyperlink"/>
@@ -520,15 +566,8 @@
           <w:sz w:val="24"/>
           <w:szCs w:val="24"/>
         </w:rPr>
-        <w:t xml:space="preserve">The system is powered using USB which has ESD protection which was also designed using guidance from the RF PCB design guide. The 5V from the USB is dropped down to 3V3 using </w:t>
-      </w:r>
-      <w:r>
-        <w:rPr>
-          <w:sz w:val="24"/>
-          <w:szCs w:val="24"/>
-        </w:rPr>
         <w:lastRenderedPageBreak/>
-        <w:t>a voltage regulator (Phil’s Lab uses it in his basic PCB design guide) which is used to power the microcontroller.</w:t>
+        <w:t>The system is powered using USB which has ESD protection which was also designed using guidance from the RF PCB design guide. The 5V from the USB is dropped down to 3V3 using a voltage regulator (Phil’s Lab uses it in his basic PCB design guide) which is used to power the microcontroller.</w:t>
       </w:r>
     </w:p>
     <w:p>
@@ -583,7 +622,7 @@
                     <pic:cNvPicPr/>
                   </pic:nvPicPr>
                   <pic:blipFill>
-                    <a:blip r:embed="rId10"/>
+                    <a:blip r:embed="rId11"/>
                     <a:stretch>
                       <a:fillRect/>
                     </a:stretch>
@@ -633,7 +672,7 @@
         </w:rPr>
         <w:t xml:space="preserve">The amplifier circuit was designed to replicate the LM386 amplifier module recommended by </w:t>
       </w:r>
-      <w:hyperlink r:id="rId11" w:history="1">
+      <w:hyperlink r:id="rId12" w:history="1">
         <w:r>
           <w:rPr>
             <w:rStyle w:val="Hyperlink"/>
@@ -658,7 +697,7 @@
           <w:szCs w:val="24"/>
         </w:rPr>
       </w:pPr>
-      <w:hyperlink r:id="rId12" w:history="1">
+      <w:hyperlink r:id="rId13" w:history="1">
         <w:r>
           <w:rPr>
             <w:rStyle w:val="Hyperlink"/>
@@ -722,7 +761,7 @@
                     <pic:cNvPicPr/>
                   </pic:nvPicPr>
                   <pic:blipFill>
-                    <a:blip r:embed="rId13"/>
+                    <a:blip r:embed="rId14"/>
                     <a:stretch>
                       <a:fillRect/>
                     </a:stretch>
@@ -765,7 +804,7 @@
         </w:rPr>
         <w:t xml:space="preserve">The PCB worked well on arrival. It is programmed using the STM32F0 Discovery board. How this is done is explained in the </w:t>
       </w:r>
-      <w:hyperlink r:id="rId14" w:history="1">
+      <w:hyperlink r:id="rId15" w:history="1">
         <w:r>
           <w:rPr>
             <w:rStyle w:val="Hyperlink"/>
@@ -840,7 +879,55 @@
           <w:sz w:val="24"/>
           <w:szCs w:val="24"/>
         </w:rPr>
-        <w:t xml:space="preserve"> up between the F4 ioc and the L4 ioc (I had to make a few extra changes to the L4 ioc to get it working).</w:t>
+        <w:t xml:space="preserve"> up between the F4 </w:t>
+      </w:r>
+      <w:proofErr w:type="spellStart"/>
+      <w:r>
+        <w:rPr>
+          <w:sz w:val="24"/>
+          <w:szCs w:val="24"/>
+        </w:rPr>
+        <w:t>ioc</w:t>
+      </w:r>
+      <w:proofErr w:type="spellEnd"/>
+      <w:r>
+        <w:rPr>
+          <w:sz w:val="24"/>
+          <w:szCs w:val="24"/>
+        </w:rPr>
+        <w:t xml:space="preserve"> and the L4 </w:t>
+      </w:r>
+      <w:proofErr w:type="spellStart"/>
+      <w:r>
+        <w:rPr>
+          <w:sz w:val="24"/>
+          <w:szCs w:val="24"/>
+        </w:rPr>
+        <w:t>ioc</w:t>
+      </w:r>
+      <w:proofErr w:type="spellEnd"/>
+      <w:r>
+        <w:rPr>
+          <w:sz w:val="24"/>
+          <w:szCs w:val="24"/>
+        </w:rPr>
+        <w:t xml:space="preserve"> (I had to make a few extra changes to the L4 </w:t>
+      </w:r>
+      <w:proofErr w:type="spellStart"/>
+      <w:r>
+        <w:rPr>
+          <w:sz w:val="24"/>
+          <w:szCs w:val="24"/>
+        </w:rPr>
+        <w:t>ioc</w:t>
+      </w:r>
+      <w:proofErr w:type="spellEnd"/>
+      <w:r>
+        <w:rPr>
+          <w:sz w:val="24"/>
+          <w:szCs w:val="24"/>
+        </w:rPr>
+        <w:t xml:space="preserve"> to get it working).</w:t>
       </w:r>
       <w:r>
         <w:rPr>
@@ -899,7 +986,39 @@
           <w:sz w:val="24"/>
           <w:szCs w:val="24"/>
         </w:rPr>
-        <w:t>The L4 samples at 100 ksps in its current configuration and transmits packages of 1024 bytes at a time. The F4 samples at 120 ksps and transmits packages of 2048 bytes at a time.</w:t>
+        <w:t xml:space="preserve">The L4 samples at 100 </w:t>
+      </w:r>
+      <w:proofErr w:type="spellStart"/>
+      <w:r>
+        <w:rPr>
+          <w:sz w:val="24"/>
+          <w:szCs w:val="24"/>
+        </w:rPr>
+        <w:t>ksps</w:t>
+      </w:r>
+      <w:proofErr w:type="spellEnd"/>
+      <w:r>
+        <w:rPr>
+          <w:sz w:val="24"/>
+          <w:szCs w:val="24"/>
+        </w:rPr>
+        <w:t xml:space="preserve"> in its current configuration and transmits packages of 1024 bytes at a time. The F4 samples at 120 </w:t>
+      </w:r>
+      <w:proofErr w:type="spellStart"/>
+      <w:r>
+        <w:rPr>
+          <w:sz w:val="24"/>
+          <w:szCs w:val="24"/>
+        </w:rPr>
+        <w:t>ksps</w:t>
+      </w:r>
+      <w:proofErr w:type="spellEnd"/>
+      <w:r>
+        <w:rPr>
+          <w:sz w:val="24"/>
+          <w:szCs w:val="24"/>
+        </w:rPr>
+        <w:t xml:space="preserve"> and transmits packages of 2048 bytes at a time.</w:t>
       </w:r>
     </w:p>
     <w:p>
@@ -953,7 +1072,7 @@
         </w:rPr>
         <w:t xml:space="preserve">this </w:t>
       </w:r>
-      <w:hyperlink r:id="rId15" w:history="1">
+      <w:hyperlink r:id="rId16" w:history="1">
         <w:r>
           <w:rPr>
             <w:rStyle w:val="Hyperlink"/>
@@ -970,15 +1089,25 @@
         </w:rPr>
         <w:t xml:space="preserve">. </w:t>
       </w:r>
-      <w:hyperlink r:id="rId16" w:history="1">
+      <w:hyperlink r:id="rId17" w:history="1">
         <w:r>
           <w:rPr>
             <w:rStyle w:val="Hyperlink"/>
             <w:sz w:val="24"/>
             <w:szCs w:val="24"/>
           </w:rPr>
-          <w:t>The selected power bank</w:t>
+          <w:t xml:space="preserve">The selected power </w:t>
         </w:r>
+        <w:proofErr w:type="gramStart"/>
+        <w:r>
+          <w:rPr>
+            <w:rStyle w:val="Hyperlink"/>
+            <w:sz w:val="24"/>
+            <w:szCs w:val="24"/>
+          </w:rPr>
+          <w:t>bank</w:t>
+        </w:r>
+        <w:proofErr w:type="gramEnd"/>
         <w:r>
           <w:rPr>
             <w:rStyle w:val="Hyperlink"/>
@@ -996,7 +1125,7 @@
           <w:szCs w:val="24"/>
         </w:rPr>
       </w:pPr>
-      <w:hyperlink r:id="rId17" w:history="1">
+      <w:hyperlink r:id="rId18" w:history="1">
         <w:r>
           <w:rPr>
             <w:rStyle w:val="Hyperlink"/>
@@ -1021,7 +1150,7 @@
           <w:szCs w:val="24"/>
         </w:rPr>
       </w:pPr>
-      <w:hyperlink r:id="rId18" w:history="1">
+      <w:hyperlink r:id="rId19" w:history="1">
         <w:r>
           <w:rPr>
             <w:rStyle w:val="Hyperlink"/>
@@ -1053,7 +1182,7 @@
         </w:rPr>
         <w:t xml:space="preserve">I have used this </w:t>
       </w:r>
-      <w:hyperlink r:id="rId19" w:history="1">
+      <w:hyperlink r:id="rId20" w:history="1">
         <w:r>
           <w:rPr>
             <w:rStyle w:val="Hyperlink"/>
@@ -1096,7 +1225,23 @@
           <w:sz w:val="24"/>
           <w:szCs w:val="24"/>
         </w:rPr>
-        <w:t xml:space="preserve"> the pi time to the rtc time when not connected to the internet.</w:t>
+        <w:t xml:space="preserve"> the pi time to the </w:t>
+      </w:r>
+      <w:proofErr w:type="spellStart"/>
+      <w:r>
+        <w:rPr>
+          <w:sz w:val="24"/>
+          <w:szCs w:val="24"/>
+        </w:rPr>
+        <w:t>rtc</w:t>
+      </w:r>
+      <w:proofErr w:type="spellEnd"/>
+      <w:r>
+        <w:rPr>
+          <w:sz w:val="24"/>
+          <w:szCs w:val="24"/>
+        </w:rPr>
+        <w:t xml:space="preserve"> time when not connected to the internet.</w:t>
       </w:r>
     </w:p>
     <w:p>
@@ -1114,7 +1259,7 @@
         <w:lastRenderedPageBreak/>
         <w:t xml:space="preserve">I have used </w:t>
       </w:r>
-      <w:hyperlink r:id="rId20" w:history="1">
+      <w:hyperlink r:id="rId21" w:history="1">
         <w:r>
           <w:rPr>
             <w:rStyle w:val="Hyperlink"/>
@@ -1143,17 +1288,62 @@
           <w:sz w:val="24"/>
           <w:szCs w:val="24"/>
         </w:rPr>
-        <w:t>gamin\.ssh\known_hosts</w:t>
-      </w:r>
-    </w:p>
-    <w:p>
-      <w:pPr>
-        <w:rPr>
-          <w:sz w:val="24"/>
-          <w:szCs w:val="24"/>
-        </w:rPr>
-      </w:pPr>
-    </w:p>
+        <w:t>gamin</w:t>
+      </w:r>
+      <w:proofErr w:type="gramStart"/>
+      <w:r>
+        <w:rPr>
+          <w:sz w:val="24"/>
+          <w:szCs w:val="24"/>
+        </w:rPr>
+        <w:t>\.ssh\</w:t>
+      </w:r>
+      <w:proofErr w:type="spellStart"/>
+      <w:r>
+        <w:rPr>
+          <w:sz w:val="24"/>
+          <w:szCs w:val="24"/>
+        </w:rPr>
+        <w:t>known_hosts</w:t>
+      </w:r>
+      <w:proofErr w:type="spellEnd"/>
+      <w:proofErr w:type="gramEnd"/>
+    </w:p>
+    <w:p>
+      <w:pPr>
+        <w:pStyle w:val="Heading1"/>
+        <w:rPr>
+          <w:b/>
+          <w:bCs/>
+          <w:color w:val="auto"/>
+        </w:rPr>
+      </w:pPr>
+      <w:r>
+        <w:rPr>
+          <w:b/>
+          <w:bCs/>
+          <w:color w:val="auto"/>
+        </w:rPr>
+        <w:t>CDM324 and IPM-165 Raw Data Information:</w:t>
+      </w:r>
+    </w:p>
+    <w:p/>
+    <w:p>
+      <w:r>
+        <w:t xml:space="preserve">I was observing the IPM-165 raw output and found that the DC shift was changing a lot and scoped it properly in radar lab. It appears that the orientation of the radar </w:t>
+      </w:r>
+      <w:r>
+        <w:t>affects</w:t>
+      </w:r>
+      <w:r>
+        <w:t xml:space="preserve"> the DC shift. When facing upwards where there was lots of clutter, the DC shift was around 200mV. However, pointing horizontally the DC shift was around 20mV. I expect that outside the DC shift will be even less due to the large open space and minimal nearby reflective surfaces. </w:t>
+      </w:r>
+      <w:r>
+        <w:t xml:space="preserve">Here is some information obtained in the lab: </w:t>
+      </w:r>
+    </w:p>
+    <w:p/>
+    <w:p/>
     <w:p>
       <w:pPr>
         <w:rPr>
@@ -2008,4 +2198,16 @@
     </a:ext>
   </a:extLst>
 </a:theme>
+</file>
+
+<file path=customXml/item1.xml><?xml version="1.0" encoding="utf-8"?>
+<b:Sources xmlns:b="http://schemas.openxmlformats.org/officeDocument/2006/bibliography" xmlns="http://schemas.openxmlformats.org/officeDocument/2006/bibliography" SelectedStyle="\APASixthEditionOfficeOnline.xsl" StyleName="APA" Version="6"/>
+</file>
+
+<file path=customXml/itemProps1.xml><?xml version="1.0" encoding="utf-8"?>
+<ds:datastoreItem xmlns:ds="http://schemas.openxmlformats.org/officeDocument/2006/customXml" ds:itemID="{A0356D6E-CB67-4D17-93F1-CC56B472B054}">
+  <ds:schemaRefs>
+    <ds:schemaRef ds:uri="http://schemas.openxmlformats.org/officeDocument/2006/bibliography"/>
+  </ds:schemaRefs>
+</ds:datastoreItem>
 </file>
</xml_diff>

<commit_message>
Updated the documentation for PCB v2, started schematic for PCB v2
</commit_message>
<xml_diff>
--- a/Documentation.docx
+++ b/Documentation.docx
@@ -99,7 +99,7 @@
                     <pic:cNvPicPr/>
                   </pic:nvPicPr>
                   <pic:blipFill>
-                    <a:blip r:embed="rId5"/>
+                    <a:blip r:embed="rId7"/>
                     <a:stretch>
                       <a:fillRect/>
                     </a:stretch>
@@ -197,7 +197,7 @@
         </w:rPr>
         <w:t xml:space="preserve">This has all been done in the STM32F407_ADC file saved under the ADC folder. </w:t>
       </w:r>
-      <w:hyperlink r:id="rId6" w:history="1">
+      <w:hyperlink r:id="rId8" w:history="1">
         <w:r>
           <w:rPr>
             <w:rStyle w:val="Hyperlink"/>
@@ -222,7 +222,7 @@
         </w:rPr>
         <w:t xml:space="preserve">Note: The sampling can also be done without timers and instead setting the sampling rate of the ADC manually. Here’s a </w:t>
       </w:r>
-      <w:hyperlink r:id="rId7" w:history="1">
+      <w:hyperlink r:id="rId9" w:history="1">
         <w:r>
           <w:rPr>
             <w:rStyle w:val="Hyperlink"/>
@@ -467,7 +467,7 @@
                     <pic:cNvPicPr/>
                   </pic:nvPicPr>
                   <pic:blipFill>
-                    <a:blip r:embed="rId8"/>
+                    <a:blip r:embed="rId10"/>
                     <a:stretch>
                       <a:fillRect/>
                     </a:stretch>
@@ -510,7 +510,7 @@
           <w:szCs w:val="24"/>
         </w:rPr>
       </w:pPr>
-      <w:hyperlink r:id="rId9" w:history="1">
+      <w:hyperlink r:id="rId11" w:history="1">
         <w:r>
           <w:rPr>
             <w:rStyle w:val="Hyperlink"/>
@@ -543,7 +543,7 @@
           <w:szCs w:val="24"/>
         </w:rPr>
       </w:pPr>
-      <w:hyperlink r:id="rId10" w:history="1">
+      <w:hyperlink r:id="rId12" w:history="1">
         <w:r>
           <w:rPr>
             <w:rStyle w:val="Hyperlink"/>
@@ -622,7 +622,7 @@
                     <pic:cNvPicPr/>
                   </pic:nvPicPr>
                   <pic:blipFill>
-                    <a:blip r:embed="rId11"/>
+                    <a:blip r:embed="rId13"/>
                     <a:stretch>
                       <a:fillRect/>
                     </a:stretch>
@@ -672,7 +672,7 @@
         </w:rPr>
         <w:t xml:space="preserve">The amplifier circuit was designed to replicate the LM386 amplifier module recommended by </w:t>
       </w:r>
-      <w:hyperlink r:id="rId12" w:history="1">
+      <w:hyperlink r:id="rId14" w:history="1">
         <w:r>
           <w:rPr>
             <w:rStyle w:val="Hyperlink"/>
@@ -697,7 +697,7 @@
           <w:szCs w:val="24"/>
         </w:rPr>
       </w:pPr>
-      <w:hyperlink r:id="rId13" w:history="1">
+      <w:hyperlink r:id="rId15" w:history="1">
         <w:r>
           <w:rPr>
             <w:rStyle w:val="Hyperlink"/>
@@ -761,7 +761,7 @@
                     <pic:cNvPicPr/>
                   </pic:nvPicPr>
                   <pic:blipFill>
-                    <a:blip r:embed="rId14"/>
+                    <a:blip r:embed="rId16"/>
                     <a:stretch>
                       <a:fillRect/>
                     </a:stretch>
@@ -804,7 +804,7 @@
         </w:rPr>
         <w:t xml:space="preserve">The PCB worked well on arrival. It is programmed using the STM32F0 Discovery board. How this is done is explained in the </w:t>
       </w:r>
-      <w:hyperlink r:id="rId15" w:history="1">
+      <w:hyperlink r:id="rId17" w:history="1">
         <w:r>
           <w:rPr>
             <w:rStyle w:val="Hyperlink"/>
@@ -1072,7 +1072,7 @@
         </w:rPr>
         <w:t xml:space="preserve">this </w:t>
       </w:r>
-      <w:hyperlink r:id="rId16" w:history="1">
+      <w:hyperlink r:id="rId18" w:history="1">
         <w:r>
           <w:rPr>
             <w:rStyle w:val="Hyperlink"/>
@@ -1089,7 +1089,7 @@
         </w:rPr>
         <w:t xml:space="preserve">. </w:t>
       </w:r>
-      <w:hyperlink r:id="rId17" w:history="1">
+      <w:hyperlink r:id="rId19" w:history="1">
         <w:r>
           <w:rPr>
             <w:rStyle w:val="Hyperlink"/>
@@ -1125,7 +1125,7 @@
           <w:szCs w:val="24"/>
         </w:rPr>
       </w:pPr>
-      <w:hyperlink r:id="rId18" w:history="1">
+      <w:hyperlink r:id="rId20" w:history="1">
         <w:r>
           <w:rPr>
             <w:rStyle w:val="Hyperlink"/>
@@ -1150,7 +1150,7 @@
           <w:szCs w:val="24"/>
         </w:rPr>
       </w:pPr>
-      <w:hyperlink r:id="rId19" w:history="1">
+      <w:hyperlink r:id="rId21" w:history="1">
         <w:r>
           <w:rPr>
             <w:rStyle w:val="Hyperlink"/>
@@ -1182,7 +1182,7 @@
         </w:rPr>
         <w:t xml:space="preserve">I have used this </w:t>
       </w:r>
-      <w:hyperlink r:id="rId20" w:history="1">
+      <w:hyperlink r:id="rId22" w:history="1">
         <w:r>
           <w:rPr>
             <w:rStyle w:val="Hyperlink"/>
@@ -1259,7 +1259,7 @@
         <w:lastRenderedPageBreak/>
         <w:t xml:space="preserve">I have used </w:t>
       </w:r>
-      <w:hyperlink r:id="rId21" w:history="1">
+      <w:hyperlink r:id="rId23" w:history="1">
         <w:r>
           <w:rPr>
             <w:rStyle w:val="Hyperlink"/>
@@ -1330,7 +1330,13 @@
     <w:p/>
     <w:p>
       <w:r>
-        <w:t xml:space="preserve">I was observing the IPM-165 raw output and found that the DC shift was changing a lot and scoped it properly in radar lab. It appears that the orientation of the radar </w:t>
+        <w:t>I was observing the IPM-165 raw output and found that the DC shift was changing a lot and scoped it properly in</w:t>
+      </w:r>
+      <w:r>
+        <w:t xml:space="preserve"> </w:t>
+      </w:r>
+      <w:r>
+        <w:t xml:space="preserve">radar lab. It appears that the orientation of the radar </w:t>
       </w:r>
       <w:r>
         <w:t>affects</w:t>
@@ -1343,22 +1349,142 @@
       </w:r>
     </w:p>
     <w:p/>
+    <w:p>
+      <w:pPr>
+        <w:pStyle w:val="Heading1"/>
+        <w:rPr>
+          <w:b/>
+          <w:bCs/>
+          <w:color w:val="auto"/>
+        </w:rPr>
+      </w:pPr>
+      <w:r>
+        <w:rPr>
+          <w:b/>
+          <w:bCs/>
+          <w:color w:val="auto"/>
+        </w:rPr>
+        <w:t>PCB V2:</w:t>
+      </w:r>
+    </w:p>
     <w:p/>
     <w:p>
-      <w:pPr>
-        <w:rPr>
-          <w:sz w:val="24"/>
-          <w:szCs w:val="24"/>
-        </w:rPr>
-      </w:pPr>
-    </w:p>
-    <w:p>
-      <w:pPr>
-        <w:rPr>
-          <w:sz w:val="24"/>
-          <w:szCs w:val="24"/>
-        </w:rPr>
-      </w:pPr>
+      <w:r>
+        <w:t xml:space="preserve">This PCB design includes a standalone ADC chip and an amplifier chip. </w:t>
+      </w:r>
+    </w:p>
+    <w:p/>
+    <w:p>
+      <w:pPr>
+        <w:rPr>
+          <w:color w:val="0563C1" w:themeColor="hyperlink"/>
+          <w:u w:val="single"/>
+        </w:rPr>
+      </w:pPr>
+      <w:r>
+        <w:t xml:space="preserve">ADC Chip: </w:t>
+      </w:r>
+      <w:hyperlink r:id="rId24" w:history="1">
+        <w:r>
+          <w:rPr>
+            <w:rStyle w:val="Hyperlink"/>
+          </w:rPr>
+          <w:t>ADAU1979</w:t>
+        </w:r>
+      </w:hyperlink>
+      <w:r>
+        <w:rPr>
+          <w:rStyle w:val="Hyperlink"/>
+        </w:rPr>
+        <w:t xml:space="preserve"> </w:t>
+      </w:r>
+    </w:p>
+    <w:p>
+      <w:r>
+        <w:t xml:space="preserve">Here is the important PCB design information from the </w:t>
+      </w:r>
+      <w:hyperlink r:id="rId25" w:history="1">
+        <w:r>
+          <w:rPr>
+            <w:rStyle w:val="Hyperlink"/>
+          </w:rPr>
+          <w:t>datas</w:t>
+        </w:r>
+        <w:r>
+          <w:rPr>
+            <w:rStyle w:val="Hyperlink"/>
+          </w:rPr>
+          <w:t>heet.</w:t>
+        </w:r>
+      </w:hyperlink>
+      <w:r>
+        <w:t xml:space="preserve"> </w:t>
+      </w:r>
+    </w:p>
+    <w:p/>
+    <w:p>
+      <w:pPr>
+        <w:rPr>
+          <w:sz w:val="24"/>
+          <w:szCs w:val="24"/>
+        </w:rPr>
+      </w:pPr>
+    </w:p>
+    <w:p>
+      <w:pPr>
+        <w:rPr>
+          <w:sz w:val="24"/>
+          <w:szCs w:val="24"/>
+        </w:rPr>
+      </w:pPr>
+    </w:p>
+    <w:p>
+      <w:pPr>
+        <w:rPr>
+          <w:sz w:val="24"/>
+          <w:szCs w:val="24"/>
+        </w:rPr>
+      </w:pPr>
+    </w:p>
+    <w:p>
+      <w:pPr>
+        <w:rPr>
+          <w:noProof/>
+          <w:sz w:val="24"/>
+          <w:szCs w:val="24"/>
+        </w:rPr>
+      </w:pPr>
+    </w:p>
+    <w:p>
+      <w:pPr>
+        <w:rPr>
+          <w:sz w:val="24"/>
+          <w:szCs w:val="24"/>
+        </w:rPr>
+      </w:pPr>
+    </w:p>
+    <w:p>
+      <w:pPr>
+        <w:rPr>
+          <w:sz w:val="24"/>
+          <w:szCs w:val="24"/>
+        </w:rPr>
+      </w:pPr>
+    </w:p>
+    <w:p>
+      <w:pPr>
+        <w:rPr>
+          <w:sz w:val="24"/>
+          <w:szCs w:val="24"/>
+        </w:rPr>
+      </w:pPr>
+      <w:r>
+        <w:rPr>
+          <w:sz w:val="24"/>
+          <w:szCs w:val="24"/>
+        </w:rPr>
+        <w:br w:type="textWrapping" w:clear="all"/>
+      </w:r>
     </w:p>
     <w:sectPr>
       <w:pgSz w:w="11906" w:h="16838"/>
@@ -1368,6 +1494,56 @@
     </w:sectPr>
   </w:body>
 </w:document>
+</file>
+
+<file path=word/endnotes.xml><?xml version="1.0" encoding="utf-8"?>
+<w:endnotes xmlns:wpc="http://schemas.microsoft.com/office/word/2010/wordprocessingCanvas" xmlns:cx="http://schemas.microsoft.com/office/drawing/2014/chartex" xmlns:cx1="http://schemas.microsoft.com/office/drawing/2015/9/8/chartex" xmlns:cx2="http://schemas.microsoft.com/office/drawing/2015/10/21/chartex" xmlns:cx3="http://schemas.microsoft.com/office/drawing/2016/5/9/chartex" xmlns:cx4="http://schemas.microsoft.com/office/drawing/2016/5/10/chartex" xmlns:cx5="http://schemas.microsoft.com/office/drawing/2016/5/11/chartex" xmlns:cx6="http://schemas.microsoft.com/office/drawing/2016/5/12/chartex" xmlns:cx7="http://schemas.microsoft.com/office/drawing/2016/5/13/chartex" xmlns:cx8="http://schemas.microsoft.com/office/drawing/2016/5/14/chartex" xmlns:mc="http://schemas.openxmlformats.org/markup-compatibility/2006" xmlns:aink="http://schemas.microsoft.com/office/drawing/2016/ink" xmlns:am3d="http://schemas.microsoft.com/office/drawing/2017/model3d" xmlns:o="urn:schemas-microsoft-com:office:office" xmlns:oel="http://schemas.microsoft.com/office/2019/extlst" xmlns:r="http://schemas.openxmlformats.org/officeDocument/2006/relationships" xmlns:m="http://schemas.openxmlformats.org/officeDocument/2006/math" xmlns:v="urn:schemas-microsoft-com:vml" xmlns:wp14="http://schemas.microsoft.com/office/word/2010/wordprocessingDrawing" xmlns:wp="http://schemas.openxmlformats.org/drawingml/2006/wordprocessingDrawing" xmlns:w10="urn:schemas-microsoft-com:office:word" xmlns:w="http://schemas.openxmlformats.org/wordprocessingml/2006/main" xmlns:w14="http://schemas.microsoft.com/office/word/2010/wordml" xmlns:w15="http://schemas.microsoft.com/office/word/2012/wordml" xmlns:w16cex="http://schemas.microsoft.com/office/word/2018/wordml/cex" xmlns:w16cid="http://schemas.microsoft.com/office/word/2016/wordml/cid" xmlns:w16="http://schemas.microsoft.com/office/word/2018/wordml" xmlns:w16du="http://schemas.microsoft.com/office/word/2023/wordml/word16du" xmlns:w16sdtdh="http://schemas.microsoft.com/office/word/2020/wordml/sdtdatahash" xmlns:w16se="http://schemas.microsoft.com/office/word/2015/wordml/symex" xmlns:wpg="http://schemas.microsoft.com/office/word/2010/wordprocessingGroup" xmlns:wpi="http://schemas.microsoft.com/office/word/2010/wordprocessingInk" xmlns:wne="http://schemas.microsoft.com/office/word/2006/wordml" xmlns:wps="http://schemas.microsoft.com/office/word/2010/wordprocessingShape" mc:Ignorable="w14 w15 w16se w16cid w16 w16cex w16sdtdh w16du wp14">
+  <w:endnote w:type="separator" w:id="-1">
+    <w:p>
+      <w:pPr>
+        <w:spacing w:after="0" w:line="240" w:lineRule="auto"/>
+      </w:pPr>
+      <w:r>
+        <w:separator/>
+      </w:r>
+    </w:p>
+  </w:endnote>
+  <w:endnote w:type="continuationSeparator" w:id="0">
+    <w:p>
+      <w:pPr>
+        <w:spacing w:after="0" w:line="240" w:lineRule="auto"/>
+      </w:pPr>
+      <w:r>
+        <w:continuationSeparator/>
+      </w:r>
+    </w:p>
+  </w:endnote>
+</w:endnotes>
+</file>
+
+<file path=word/footnotes.xml><?xml version="1.0" encoding="utf-8"?>
+<w:footnotes xmlns:wpc="http://schemas.microsoft.com/office/word/2010/wordprocessingCanvas" xmlns:cx="http://schemas.microsoft.com/office/drawing/2014/chartex" xmlns:cx1="http://schemas.microsoft.com/office/drawing/2015/9/8/chartex" xmlns:cx2="http://schemas.microsoft.com/office/drawing/2015/10/21/chartex" xmlns:cx3="http://schemas.microsoft.com/office/drawing/2016/5/9/chartex" xmlns:cx4="http://schemas.microsoft.com/office/drawing/2016/5/10/chartex" xmlns:cx5="http://schemas.microsoft.com/office/drawing/2016/5/11/chartex" xmlns:cx6="http://schemas.microsoft.com/office/drawing/2016/5/12/chartex" xmlns:cx7="http://schemas.microsoft.com/office/drawing/2016/5/13/chartex" xmlns:cx8="http://schemas.microsoft.com/office/drawing/2016/5/14/chartex" xmlns:mc="http://schemas.openxmlformats.org/markup-compatibility/2006" xmlns:aink="http://schemas.microsoft.com/office/drawing/2016/ink" xmlns:am3d="http://schemas.microsoft.com/office/drawing/2017/model3d" xmlns:o="urn:schemas-microsoft-com:office:office" xmlns:oel="http://schemas.microsoft.com/office/2019/extlst" xmlns:r="http://schemas.openxmlformats.org/officeDocument/2006/relationships" xmlns:m="http://schemas.openxmlformats.org/officeDocument/2006/math" xmlns:v="urn:schemas-microsoft-com:vml" xmlns:wp14="http://schemas.microsoft.com/office/word/2010/wordprocessingDrawing" xmlns:wp="http://schemas.openxmlformats.org/drawingml/2006/wordprocessingDrawing" xmlns:w10="urn:schemas-microsoft-com:office:word" xmlns:w="http://schemas.openxmlformats.org/wordprocessingml/2006/main" xmlns:w14="http://schemas.microsoft.com/office/word/2010/wordml" xmlns:w15="http://schemas.microsoft.com/office/word/2012/wordml" xmlns:w16cex="http://schemas.microsoft.com/office/word/2018/wordml/cex" xmlns:w16cid="http://schemas.microsoft.com/office/word/2016/wordml/cid" xmlns:w16="http://schemas.microsoft.com/office/word/2018/wordml" xmlns:w16du="http://schemas.microsoft.com/office/word/2023/wordml/word16du" xmlns:w16sdtdh="http://schemas.microsoft.com/office/word/2020/wordml/sdtdatahash" xmlns:w16se="http://schemas.microsoft.com/office/word/2015/wordml/symex" xmlns:wpg="http://schemas.microsoft.com/office/word/2010/wordprocessingGroup" xmlns:wpi="http://schemas.microsoft.com/office/word/2010/wordprocessingInk" xmlns:wne="http://schemas.microsoft.com/office/word/2006/wordml" xmlns:wps="http://schemas.microsoft.com/office/word/2010/wordprocessingShape" mc:Ignorable="w14 w15 w16se w16cid w16 w16cex w16sdtdh w16du wp14">
+  <w:footnote w:type="separator" w:id="-1">
+    <w:p>
+      <w:pPr>
+        <w:spacing w:after="0" w:line="240" w:lineRule="auto"/>
+      </w:pPr>
+      <w:r>
+        <w:separator/>
+      </w:r>
+    </w:p>
+  </w:footnote>
+  <w:footnote w:type="continuationSeparator" w:id="0">
+    <w:p>
+      <w:pPr>
+        <w:spacing w:after="0" w:line="240" w:lineRule="auto"/>
+      </w:pPr>
+      <w:r>
+        <w:continuationSeparator/>
+      </w:r>
+    </w:p>
+  </w:footnote>
+</w:footnotes>
 </file>
 
 <file path=word/styles.xml><?xml version="1.0" encoding="utf-8"?>
@@ -1902,6 +2078,50 @@
       <w:szCs w:val="26"/>
     </w:rPr>
   </w:style>
+  <w:style w:type="paragraph" w:styleId="Header">
+    <w:name w:val="header"/>
+    <w:basedOn w:val="Normal"/>
+    <w:link w:val="HeaderChar"/>
+    <w:uiPriority w:val="99"/>
+    <w:unhideWhenUsed/>
+    <w:rsid w:val="009429E0"/>
+    <w:pPr>
+      <w:tabs>
+        <w:tab w:val="center" w:pos="4513"/>
+        <w:tab w:val="right" w:pos="9026"/>
+      </w:tabs>
+      <w:spacing w:after="0" w:line="240" w:lineRule="auto"/>
+    </w:pPr>
+  </w:style>
+  <w:style w:type="character" w:customStyle="1" w:styleId="HeaderChar">
+    <w:name w:val="Header Char"/>
+    <w:basedOn w:val="DefaultParagraphFont"/>
+    <w:link w:val="Header"/>
+    <w:uiPriority w:val="99"/>
+    <w:rsid w:val="009429E0"/>
+  </w:style>
+  <w:style w:type="paragraph" w:styleId="Footer">
+    <w:name w:val="footer"/>
+    <w:basedOn w:val="Normal"/>
+    <w:link w:val="FooterChar"/>
+    <w:uiPriority w:val="99"/>
+    <w:unhideWhenUsed/>
+    <w:rsid w:val="009429E0"/>
+    <w:pPr>
+      <w:tabs>
+        <w:tab w:val="center" w:pos="4513"/>
+        <w:tab w:val="right" w:pos="9026"/>
+      </w:tabs>
+      <w:spacing w:after="0" w:line="240" w:lineRule="auto"/>
+    </w:pPr>
+  </w:style>
+  <w:style w:type="character" w:customStyle="1" w:styleId="FooterChar">
+    <w:name w:val="Footer Char"/>
+    <w:basedOn w:val="DefaultParagraphFont"/>
+    <w:link w:val="Footer"/>
+    <w:uiPriority w:val="99"/>
+    <w:rsid w:val="009429E0"/>
+  </w:style>
 </w:styles>
 </file>
 

</xml_diff>